<commit_message>
chris's edits incorporated except for flower addition to meta
</commit_message>
<xml_diff>
--- a/index.docx
+++ b/index.docx
@@ -7,31 +7,43 @@
         <w:pStyle w:val="Title"/>
       </w:pPr>
       <w:r>
-        <w:t xml:space="preserve">First</w:t>
-      </w:r>
-      <w:r>
-        <w:t xml:space="preserve"> </w:t>
-      </w:r>
-      <w:r>
-        <w:t xml:space="preserve">Spring</w:t>
-      </w:r>
-      <w:r>
-        <w:t xml:space="preserve"> </w:t>
-      </w:r>
-      <w:r>
-        <w:t xml:space="preserve">Progress</w:t>
-      </w:r>
-      <w:r>
-        <w:t xml:space="preserve"> </w:t>
-      </w:r>
-      <w:r>
-        <w:t xml:space="preserve">Report:</w:t>
-      </w:r>
-      <w:r>
-        <w:t xml:space="preserve"> </w:t>
-      </w:r>
-      <w:r>
-        <w:t xml:space="preserve">Pollination</w:t>
+        <w:t xml:space="preserve">Double</w:t>
+      </w:r>
+      <w:r>
+        <w:t xml:space="preserve"> </w:t>
+      </w:r>
+      <w:r>
+        <w:t xml:space="preserve">Mutualistic</w:t>
+      </w:r>
+      <w:r>
+        <w:t xml:space="preserve"> </w:t>
+      </w:r>
+      <w:r>
+        <w:t xml:space="preserve">Trophic</w:t>
+      </w:r>
+      <w:r>
+        <w:t xml:space="preserve"> </w:t>
+      </w:r>
+      <w:r>
+        <w:t xml:space="preserve">Facilitation</w:t>
+      </w:r>
+      <w:r>
+        <w:t xml:space="preserve"> </w:t>
+      </w:r>
+      <w:r>
+        <w:t xml:space="preserve">Cascades</w:t>
+      </w:r>
+      <w:r>
+        <w:t xml:space="preserve"> </w:t>
+      </w:r>
+      <w:r>
+        <w:t xml:space="preserve">between</w:t>
+      </w:r>
+      <w:r>
+        <w:t xml:space="preserve"> </w:t>
+      </w:r>
+      <w:r>
+        <w:t xml:space="preserve">Cactaceae</w:t>
       </w:r>
       <w:r>
         <w:t xml:space="preserve"> </w:t>
@@ -43,40 +55,7 @@
         <w:t xml:space="preserve"> </w:t>
       </w:r>
       <w:r>
-        <w:t xml:space="preserve">frugivory</w:t>
-      </w:r>
-      <w:r>
-        <w:t xml:space="preserve"> </w:t>
-      </w:r>
-      <w:r>
-        <w:t xml:space="preserve">of</w:t>
-      </w:r>
-      <w:r>
-        <w:t xml:space="preserve"> </w:t>
-      </w:r>
-      <w:r>
-        <w:rPr>
-          <w:i/>
-        </w:rPr>
-        <w:t xml:space="preserve">Cactaceae</w:t>
-      </w:r>
-      <w:r>
-        <w:t xml:space="preserve"> </w:t>
-      </w:r>
-      <w:r>
-        <w:t xml:space="preserve">by</w:t>
-      </w:r>
-      <w:r>
-        <w:t xml:space="preserve"> </w:t>
-      </w:r>
-      <w:r>
-        <w:t xml:space="preserve">Avian</w:t>
-      </w:r>
-      <w:r>
-        <w:t xml:space="preserve"> </w:t>
-      </w:r>
-      <w:r>
-        <w:t xml:space="preserve">interactors</w:t>
+        <w:t xml:space="preserve">Birds</w:t>
       </w:r>
     </w:p>
     <w:p>
@@ -727,7 +706,25 @@
         <w:t xml:space="preserve"> </w:t>
       </w:r>
       <w:r>
-        <w:t xml:space="preserve">with generalized linear mixed models.</w:t>
+        <w:t xml:space="preserve">with generalized linear mixed models</w:t>
+      </w:r>
+      <w:r>
+        <w:t xml:space="preserve"> </w:t>
+      </w:r>
+      <w:r>
+        <w:t xml:space="preserve">(</w:t>
+      </w:r>
+      <w:r>
+        <w:rPr>
+          <w:b/>
+        </w:rPr>
+        <w:t xml:space="preserve">???</w:t>
+      </w:r>
+      <w:r>
+        <w:t xml:space="preserve">)</w:t>
+      </w:r>
+      <w:r>
+        <w:t xml:space="preserve">.</w:t>
       </w:r>
     </w:p>
     <w:p>
@@ -3967,7 +3964,7 @@
     </w:lvl>
   </w:abstractNum>
   <w:abstractNum w:abstractNumId="990">
-    <w:nsid w:val="590c36da"/>
+    <w:nsid w:val="1b7cbd48"/>
     <w:multiLevelType w:val="multilevel"/>
     <w:lvl w:ilvl="0">
       <w:numFmt w:val="bullet"/>

</xml_diff>